<commit_message>
Update wireframe document for Bird Disease Detection System
</commit_message>
<xml_diff>
--- a/documents/Bird_Disease_Detection_System_Wireframe_v1.0.docx
+++ b/documents/Bird_Disease_Detection_System_Wireframe_v1.0.docx
@@ -2177,6 +2177,61 @@
         <w:pict>
           <v:rect style="width:0.0pt;height:1.5pt" o:hr="t" o:hrstd="t" o:hralign="center" fillcolor="#A0A0A0" stroked="f"/>
         </w:pict>
+      </w:r>
+      <w:r>
+        <w:rPr>
+          <w:rtl w:val="0"/>
+        </w:rPr>
+      </w:r>
+    </w:p>
+    <w:p>
+      <w:pPr>
+        <w:rPr/>
+      </w:pPr>
+      <w:r>
+        <w:rPr>
+          <w:rtl w:val="0"/>
+        </w:rPr>
+      </w:r>
+    </w:p>
+    <w:p>
+      <w:pPr>
+        <w:rPr/>
+      </w:pPr>
+      <w:r>
+        <w:rPr/>
+        <w:drawing>
+          <wp:inline distB="114300" distT="114300" distL="114300" distR="114300">
+            <wp:extent cx="5943600" cy="3695700"/>
+            <wp:effectExtent b="0" l="0" r="0" t="0"/>
+            <wp:docPr id="1" name="image1.png"/>
+            <a:graphic>
+              <a:graphicData uri="http://schemas.openxmlformats.org/drawingml/2006/picture">
+                <pic:pic>
+                  <pic:nvPicPr>
+                    <pic:cNvPr id="0" name="image1.png"/>
+                    <pic:cNvPicPr preferRelativeResize="0"/>
+                  </pic:nvPicPr>
+                  <pic:blipFill>
+                    <a:blip r:embed="rId6"/>
+                    <a:srcRect b="0" l="0" r="0" t="0"/>
+                    <a:stretch>
+                      <a:fillRect/>
+                    </a:stretch>
+                  </pic:blipFill>
+                  <pic:spPr>
+                    <a:xfrm>
+                      <a:off x="0" y="0"/>
+                      <a:ext cx="5943600" cy="3695700"/>
+                    </a:xfrm>
+                    <a:prstGeom prst="rect"/>
+                    <a:ln/>
+                  </pic:spPr>
+                </pic:pic>
+              </a:graphicData>
+            </a:graphic>
+          </wp:inline>
+        </w:drawing>
       </w:r>
       <w:r>
         <w:rPr>

</xml_diff>